<commit_message>
* Add LEsson7 correction, Add Sistemas de información
</commit_message>
<xml_diff>
--- a/1er_Cuatrimestre/Tecnologias_del_sector_financiero/Lesson7/Lesson7.docx
+++ b/1er_Cuatrimestre/Tecnologias_del_sector_financiero/Lesson7/Lesson7.docx
@@ -116,13 +116,7 @@
         </w:rPr>
       </w:pPr>
       <w:r>
-        <w:t xml:space="preserve">Práctica </w:t>
-      </w:r>
-      <w:r>
-        <w:t>2</w:t>
-      </w:r>
-      <w:r>
-        <w:t xml:space="preserve">: </w:t>
+        <w:t xml:space="preserve">Práctica 2: </w:t>
       </w:r>
       <w:proofErr w:type="spellStart"/>
       <w:r>
@@ -265,12 +259,55 @@
         <w:t xml:space="preserve"> un aviso por consola de que se ha superado el valor, y resetea la variable a 0 para que vuelta a empezar la cuenta.</w:t>
       </w:r>
     </w:p>
+    <w:p>
+      <w:r>
+        <w:rPr>
+          <w:noProof/>
+        </w:rPr>
+        <w:drawing>
+          <wp:inline distT="0" distB="0" distL="0" distR="0" wp14:anchorId="00B452C0" wp14:editId="187B6BE8">
+            <wp:extent cx="5400040" cy="3876040"/>
+            <wp:effectExtent l="0" t="0" r="0" b="0"/>
+            <wp:docPr id="1" name="Imagen 1"/>
+            <wp:cNvGraphicFramePr>
+              <a:graphicFrameLocks xmlns:a="http://schemas.openxmlformats.org/drawingml/2006/main" noChangeAspect="1"/>
+            </wp:cNvGraphicFramePr>
+            <a:graphic xmlns:a="http://schemas.openxmlformats.org/drawingml/2006/main">
+              <a:graphicData uri="http://schemas.openxmlformats.org/drawingml/2006/picture">
+                <pic:pic xmlns:pic="http://schemas.openxmlformats.org/drawingml/2006/picture">
+                  <pic:nvPicPr>
+                    <pic:cNvPr id="1" name=""/>
+                    <pic:cNvPicPr/>
+                  </pic:nvPicPr>
+                  <pic:blipFill>
+                    <a:blip r:embed="rId9"/>
+                    <a:stretch>
+                      <a:fillRect/>
+                    </a:stretch>
+                  </pic:blipFill>
+                  <pic:spPr>
+                    <a:xfrm>
+                      <a:off x="0" y="0"/>
+                      <a:ext cx="5400040" cy="3876040"/>
+                    </a:xfrm>
+                    <a:prstGeom prst="rect">
+                      <a:avLst/>
+                    </a:prstGeom>
+                  </pic:spPr>
+                </pic:pic>
+              </a:graphicData>
+            </a:graphic>
+          </wp:inline>
+        </w:drawing>
+      </w:r>
+    </w:p>
     <w:p/>
     <w:p>
       <w:pPr>
         <w:pStyle w:val="Ttulo1"/>
       </w:pPr>
       <w:r>
+        <w:lastRenderedPageBreak/>
         <w:t>Práctica 2</w:t>
       </w:r>
     </w:p>
@@ -301,6 +338,49 @@
       <w:proofErr w:type="spellEnd"/>
       <w:r>
         <w:t xml:space="preserve"> el sumatorio de todos los valores por consola.</w:t>
+      </w:r>
+    </w:p>
+    <w:p/>
+    <w:p>
+      <w:r>
+        <w:rPr>
+          <w:noProof/>
+        </w:rPr>
+        <w:drawing>
+          <wp:inline distT="0" distB="0" distL="0" distR="0" wp14:anchorId="5FA22701" wp14:editId="162D535E">
+            <wp:extent cx="5400040" cy="3905250"/>
+            <wp:effectExtent l="0" t="0" r="0" b="0"/>
+            <wp:docPr id="3" name="Imagen 3"/>
+            <wp:cNvGraphicFramePr>
+              <a:graphicFrameLocks xmlns:a="http://schemas.openxmlformats.org/drawingml/2006/main" noChangeAspect="1"/>
+            </wp:cNvGraphicFramePr>
+            <a:graphic xmlns:a="http://schemas.openxmlformats.org/drawingml/2006/main">
+              <a:graphicData uri="http://schemas.openxmlformats.org/drawingml/2006/picture">
+                <pic:pic xmlns:pic="http://schemas.openxmlformats.org/drawingml/2006/picture">
+                  <pic:nvPicPr>
+                    <pic:cNvPr id="1" name=""/>
+                    <pic:cNvPicPr/>
+                  </pic:nvPicPr>
+                  <pic:blipFill>
+                    <a:blip r:embed="rId10"/>
+                    <a:stretch>
+                      <a:fillRect/>
+                    </a:stretch>
+                  </pic:blipFill>
+                  <pic:spPr>
+                    <a:xfrm>
+                      <a:off x="0" y="0"/>
+                      <a:ext cx="5400040" cy="3905250"/>
+                    </a:xfrm>
+                    <a:prstGeom prst="rect">
+                      <a:avLst/>
+                    </a:prstGeom>
+                  </pic:spPr>
+                </pic:pic>
+              </a:graphicData>
+            </a:graphic>
+          </wp:inline>
+        </w:drawing>
       </w:r>
       <w:bookmarkStart w:id="0" w:name="_GoBack"/>
       <w:bookmarkEnd w:id="0"/>
@@ -414,8 +494,13 @@
       <w:pStyle w:val="Encabezado"/>
     </w:pPr>
     <w:r>
-      <w:t>Andoni Alcelay</w:t>
+      <w:t xml:space="preserve">Andoni </w:t>
     </w:r>
+    <w:proofErr w:type="spellStart"/>
+    <w:r>
+      <w:t>Alcelay</w:t>
+    </w:r>
+    <w:proofErr w:type="spellEnd"/>
     <w:r>
       <w:tab/>
     </w:r>

</xml_diff>